<commit_message>
ajout infos doc ressource
</commit_message>
<xml_diff>
--- a/Ressource documentaire.docx
+++ b/Ressource documentaire.docx
@@ -38,6 +38,8 @@
         </w:rPr>
       </w:pPr>
     </w:p>
+    <w:bookmarkStart w:id="0" w:name="_GoBack"/>
+    <w:bookmarkEnd w:id="0"/>
     <w:p>
       <w:pPr>
         <w:rPr>
@@ -649,14 +651,150 @@
                       </m:f>
                     </m:e>
                   </m:d>
+                  <m:ctrlPr>
+                    <w:rPr>
+                      <w:rFonts w:ascii="Cambria Math" w:eastAsia="Cambria Math" w:hAnsi="Cambria Math" w:cs="Cambria Math"/>
+                      <w:i/>
+                    </w:rPr>
+                  </m:ctrlPr>
+                </m:e>
+                <m:e>
+                  <m:r>
+                    <w:rPr>
+                      <w:rFonts w:ascii="Cambria Math" w:eastAsia="Cambria Math" w:hAnsi="Cambria Math" w:cs="Cambria Math"/>
+                    </w:rPr>
+                    <m:t>l=</m:t>
+                  </m:r>
+                  <m:sSubSup>
+                    <m:sSubSupPr>
+                      <m:ctrlPr>
+                        <w:rPr>
+                          <w:rFonts w:ascii="Cambria Math" w:eastAsia="Cambria Math" w:hAnsi="Cambria Math" w:cs="Cambria Math"/>
+                          <w:i/>
+                        </w:rPr>
+                      </m:ctrlPr>
+                    </m:sSubSupPr>
+                    <m:e>
+                      <m:r>
+                        <w:rPr>
+                          <w:rFonts w:ascii="Cambria Math" w:eastAsia="Cambria Math" w:hAnsi="Cambria Math" w:cs="Cambria Math"/>
+                        </w:rPr>
+                        <m:t>r</m:t>
+                      </m:r>
+                    </m:e>
+                    <m:sub>
+                      <m:r>
+                        <w:rPr>
+                          <w:rFonts w:ascii="Cambria Math" w:eastAsia="Cambria Math" w:hAnsi="Cambria Math" w:cs="Cambria Math"/>
+                        </w:rPr>
+                        <m:t>n</m:t>
+                      </m:r>
+                    </m:sub>
+                    <m:sup>
+                      <m:r>
+                        <w:rPr>
+                          <w:rFonts w:ascii="Cambria Math" w:eastAsia="Cambria Math" w:hAnsi="Cambria Math" w:cs="Cambria Math"/>
+                        </w:rPr>
+                        <m:t>2</m:t>
+                      </m:r>
+                    </m:sup>
+                  </m:sSubSup>
+                  <m:r>
+                    <w:rPr>
+                      <w:rFonts w:ascii="Cambria Math" w:eastAsia="Cambria Math" w:hAnsi="Cambria Math" w:cs="Cambria Math"/>
+                    </w:rPr>
+                    <m:t>(</m:t>
+                  </m:r>
+                  <m:f>
+                    <m:fPr>
+                      <m:ctrlPr>
+                        <w:rPr>
+                          <w:rFonts w:ascii="Cambria Math" w:eastAsia="Cambria Math" w:hAnsi="Cambria Math" w:cs="Cambria Math"/>
+                          <w:i/>
+                        </w:rPr>
+                      </m:ctrlPr>
+                    </m:fPr>
+                    <m:num>
+                      <m:sSub>
+                        <m:sSubPr>
+                          <m:ctrlPr>
+                            <w:rPr>
+                              <w:rFonts w:ascii="Cambria Math" w:eastAsia="Cambria Math" w:hAnsi="Cambria Math" w:cs="Cambria Math"/>
+                              <w:i/>
+                            </w:rPr>
+                          </m:ctrlPr>
+                        </m:sSubPr>
+                        <m:e>
+                          <m:r>
+                            <w:rPr>
+                              <w:rFonts w:ascii="Cambria Math" w:eastAsia="Cambria Math" w:hAnsi="Cambria Math" w:cs="Cambria Math"/>
+                            </w:rPr>
+                            <m:t>ϕ</m:t>
+                          </m:r>
+                        </m:e>
+                        <m:sub>
+                          <m:r>
+                            <w:rPr>
+                              <w:rFonts w:ascii="Cambria Math" w:eastAsia="Cambria Math" w:hAnsi="Cambria Math" w:cs="Cambria Math"/>
+                            </w:rPr>
+                            <m:t>n</m:t>
+                          </m:r>
+                        </m:sub>
+                      </m:sSub>
+                      <m:r>
+                        <w:rPr>
+                          <w:rFonts w:ascii="Cambria Math" w:eastAsia="Cambria Math" w:hAnsi="Cambria Math" w:cs="Cambria Math"/>
+                        </w:rPr>
+                        <m:t>-</m:t>
+                      </m:r>
+                      <m:sSub>
+                        <m:sSubPr>
+                          <m:ctrlPr>
+                            <w:rPr>
+                              <w:rFonts w:ascii="Cambria Math" w:eastAsia="Cambria Math" w:hAnsi="Cambria Math" w:cs="Cambria Math"/>
+                              <w:i/>
+                            </w:rPr>
+                          </m:ctrlPr>
+                        </m:sSubPr>
+                        <m:e>
+                          <m:r>
+                            <w:rPr>
+                              <w:rFonts w:ascii="Cambria Math" w:eastAsia="Cambria Math" w:hAnsi="Cambria Math" w:cs="Cambria Math"/>
+                            </w:rPr>
+                            <m:t>ϕ</m:t>
+                          </m:r>
+                        </m:e>
+                        <m:sub>
+                          <m:r>
+                            <w:rPr>
+                              <w:rFonts w:ascii="Cambria Math" w:eastAsia="Cambria Math" w:hAnsi="Cambria Math" w:cs="Cambria Math"/>
+                            </w:rPr>
+                            <m:t>n-1</m:t>
+                          </m:r>
+                        </m:sub>
+                      </m:sSub>
+                    </m:num>
+                    <m:den>
+                      <m:r>
+                        <w:rPr>
+                          <w:rFonts w:ascii="Cambria Math" w:eastAsia="Cambria Math" w:hAnsi="Cambria Math" w:cs="Cambria Math"/>
+                        </w:rPr>
+                        <m:t>∆τ</m:t>
+                      </m:r>
+                    </m:den>
+                  </m:f>
+                  <m:r>
+                    <w:rPr>
+                      <w:rFonts w:ascii="Cambria Math" w:eastAsia="Cambria Math" w:hAnsi="Cambria Math" w:cs="Cambria Math"/>
+                    </w:rPr>
+                    <m:t>)</m:t>
+                  </m:r>
                 </m:e>
               </m:eqArr>
             </m:e>
           </m:d>
         </m:oMath>
       </m:oMathPara>
-      <w:bookmarkStart w:id="0" w:name="_GoBack"/>
-      <w:bookmarkEnd w:id="0"/>
     </w:p>
     <w:sectPr>
       <w:pgSz w:w="11900" w:h="16840"/>
@@ -1453,7 +1591,7 @@
 </file>
 
 <file path=customXml/itemProps1.xml><?xml version="1.0" encoding="utf-8"?>
-<ds:datastoreItem xmlns:ds="http://schemas.openxmlformats.org/officeDocument/2006/customXml" ds:itemID="{466F5473-1AD3-3741-8336-61EB479C2578}">
+<ds:datastoreItem xmlns:ds="http://schemas.openxmlformats.org/officeDocument/2006/customXml" ds:itemID="{34E1BC16-ADC3-E442-865C-0CEAE8219E76}">
   <ds:schemaRefs>
     <ds:schemaRef ds:uri="http://schemas.openxmlformats.org/officeDocument/2006/bibliography"/>
   </ds:schemaRefs>

</xml_diff>